<commit_message>
Justificado y algunos retoques
</commit_message>
<xml_diff>
--- a/m1/Manual de usuario.docx
+++ b/m1/Manual de usuario.docx
@@ -4,6 +4,7 @@
   <w:body>
     <w:p>
       <w:pPr>
+        <w:jc w:val="both"/>
         <w:rPr>
           <w:b w:val="1"/>
           <w:sz w:val="40"/>
@@ -24,6 +25,7 @@
     </w:p>
     <w:p>
       <w:pPr>
+        <w:jc w:val="both"/>
         <w:rPr>
           <w:b w:val="1"/>
           <w:u w:val="single"/>
@@ -37,6 +39,7 @@
     </w:p>
     <w:p>
       <w:pPr>
+        <w:jc w:val="both"/>
         <w:rPr>
           <w:b w:val="1"/>
           <w:u w:val="single"/>
@@ -53,6 +56,7 @@
     </w:p>
     <w:p>
       <w:pPr>
+        <w:jc w:val="both"/>
         <w:rPr/>
       </w:pPr>
       <w:r>
@@ -64,16 +68,18 @@
     </w:p>
     <w:p>
       <w:pPr>
-        <w:rPr/>
-      </w:pPr>
-      <w:r>
-        <w:rPr>
-          <w:rtl w:val="0"/>
-        </w:rPr>
-      </w:r>
-    </w:p>
-    <w:p>
-      <w:pPr>
+        <w:jc w:val="both"/>
+        <w:rPr/>
+      </w:pPr>
+      <w:r>
+        <w:rPr>
+          <w:rtl w:val="0"/>
+        </w:rPr>
+      </w:r>
+    </w:p>
+    <w:p>
+      <w:pPr>
+        <w:jc w:val="both"/>
         <w:rPr/>
       </w:pPr>
       <w:r>
@@ -85,35 +91,37 @@
     </w:p>
     <w:p>
       <w:pPr>
-        <w:rPr/>
-      </w:pPr>
-      <w:r>
-        <w:rPr>
-          <w:rtl w:val="0"/>
-        </w:rPr>
-      </w:r>
-    </w:p>
-    <w:p>
-      <w:pPr>
+        <w:jc w:val="both"/>
+        <w:rPr/>
+      </w:pPr>
+      <w:r>
+        <w:rPr>
+          <w:rtl w:val="0"/>
+        </w:rPr>
+      </w:r>
+    </w:p>
+    <w:p>
+      <w:pPr>
+        <w:jc w:val="both"/>
         <w:rPr/>
       </w:pPr>
       <w:r>
         <w:rPr/>
         <w:drawing>
           <wp:inline distB="114300" distT="114300" distL="114300" distR="114300">
-            <wp:extent cx="4800600" cy="2847975"/>
+            <wp:extent cx="4543425" cy="2847975"/>
             <wp:effectExtent b="0" l="0" r="0" t="0"/>
-            <wp:docPr id="1" name="image3.png"/>
+            <wp:docPr id="1" name="image1.png"/>
             <a:graphic>
               <a:graphicData uri="http://schemas.openxmlformats.org/drawingml/2006/picture">
                 <pic:pic>
                   <pic:nvPicPr>
-                    <pic:cNvPr id="0" name="image3.png"/>
+                    <pic:cNvPr id="0" name="image1.png"/>
                     <pic:cNvPicPr preferRelativeResize="0"/>
                   </pic:nvPicPr>
                   <pic:blipFill>
                     <a:blip r:embed="rId6"/>
-                    <a:srcRect b="0" l="0" r="0" t="0"/>
+                    <a:srcRect b="0" l="2653" r="0" t="0"/>
                     <a:stretch>
                       <a:fillRect/>
                     </a:stretch>
@@ -121,7 +129,7 @@
                   <pic:spPr>
                     <a:xfrm>
                       <a:off x="0" y="0"/>
-                      <a:ext cx="4800600" cy="2847975"/>
+                      <a:ext cx="4543425" cy="2847975"/>
                     </a:xfrm>
                     <a:prstGeom prst="rect"/>
                     <a:ln/>
@@ -140,6 +148,7 @@
     </w:p>
     <w:p>
       <w:pPr>
+        <w:jc w:val="both"/>
         <w:rPr>
           <w:b w:val="1"/>
           <w:u w:val="single"/>
@@ -156,6 +165,7 @@
     </w:p>
     <w:p>
       <w:pPr>
+        <w:jc w:val="both"/>
         <w:rPr/>
       </w:pPr>
       <w:r>
@@ -206,16 +216,18 @@
     </w:p>
     <w:p>
       <w:pPr>
-        <w:rPr/>
-      </w:pPr>
-      <w:r>
-        <w:rPr>
-          <w:rtl w:val="0"/>
-        </w:rPr>
-      </w:r>
-    </w:p>
-    <w:p>
-      <w:pPr>
+        <w:jc w:val="both"/>
+        <w:rPr/>
+      </w:pPr>
+      <w:r>
+        <w:rPr>
+          <w:rtl w:val="0"/>
+        </w:rPr>
+      </w:r>
+    </w:p>
+    <w:p>
+      <w:pPr>
+        <w:jc w:val="both"/>
         <w:rPr/>
       </w:pPr>
       <w:r>
@@ -271,6 +283,7 @@
     </w:p>
     <w:p>
       <w:pPr>
+        <w:jc w:val="both"/>
         <w:rPr/>
       </w:pPr>
       <w:r>
@@ -279,12 +292,12 @@
           <wp:inline distB="114300" distT="114300" distL="114300" distR="114300">
             <wp:extent cx="2762250" cy="685800"/>
             <wp:effectExtent b="0" l="0" r="0" t="0"/>
-            <wp:docPr id="4" name="image4.png"/>
+            <wp:docPr id="4" name="image3.png"/>
             <a:graphic>
               <a:graphicData uri="http://schemas.openxmlformats.org/drawingml/2006/picture">
                 <pic:pic>
                   <pic:nvPicPr>
-                    <pic:cNvPr id="0" name="image4.png"/>
+                    <pic:cNvPr id="0" name="image3.png"/>
                     <pic:cNvPicPr preferRelativeResize="0"/>
                   </pic:nvPicPr>
                   <pic:blipFill>
@@ -316,6 +329,7 @@
     </w:p>
     <w:p>
       <w:pPr>
+        <w:jc w:val="both"/>
         <w:rPr>
           <w:b w:val="1"/>
           <w:u w:val="single"/>
@@ -332,6 +346,7 @@
     </w:p>
     <w:p>
       <w:pPr>
+        <w:jc w:val="both"/>
         <w:rPr/>
       </w:pPr>
       <w:r>
@@ -356,16 +371,18 @@
     </w:p>
     <w:p>
       <w:pPr>
-        <w:rPr/>
-      </w:pPr>
-      <w:r>
-        <w:rPr>
-          <w:rtl w:val="0"/>
-        </w:rPr>
-      </w:r>
-    </w:p>
-    <w:p>
-      <w:pPr>
+        <w:jc w:val="both"/>
+        <w:rPr/>
+      </w:pPr>
+      <w:r>
+        <w:rPr>
+          <w:rtl w:val="0"/>
+        </w:rPr>
+      </w:r>
+    </w:p>
+    <w:p>
+      <w:pPr>
+        <w:jc w:val="both"/>
         <w:rPr/>
       </w:pPr>
       <w:r>
@@ -403,6 +420,7 @@
     </w:p>
     <w:p>
       <w:pPr>
+        <w:jc w:val="both"/>
         <w:rPr/>
       </w:pPr>
       <w:r>
@@ -411,12 +429,12 @@
           <wp:inline distB="114300" distT="114300" distL="114300" distR="114300">
             <wp:extent cx="3143250" cy="3800475"/>
             <wp:effectExtent b="0" l="0" r="0" t="0"/>
-            <wp:docPr id="2" name="image7.png"/>
+            <wp:docPr id="2" name="image2.png"/>
             <a:graphic>
               <a:graphicData uri="http://schemas.openxmlformats.org/drawingml/2006/picture">
                 <pic:pic>
                   <pic:nvPicPr>
-                    <pic:cNvPr id="0" name="image7.png"/>
+                    <pic:cNvPr id="0" name="image2.png"/>
                     <pic:cNvPicPr preferRelativeResize="0"/>
                   </pic:nvPicPr>
                   <pic:blipFill>
@@ -448,6 +466,7 @@
     </w:p>
     <w:p>
       <w:pPr>
+        <w:jc w:val="both"/>
         <w:rPr>
           <w:b w:val="1"/>
           <w:u w:val="single"/>
@@ -464,6 +483,7 @@
     </w:p>
     <w:p>
       <w:pPr>
+        <w:jc w:val="both"/>
         <w:rPr/>
       </w:pPr>
       <w:r>
@@ -488,16 +508,18 @@
     </w:p>
     <w:p>
       <w:pPr>
-        <w:rPr/>
-      </w:pPr>
-      <w:r>
-        <w:rPr>
-          <w:rtl w:val="0"/>
-        </w:rPr>
-      </w:r>
-    </w:p>
-    <w:p>
-      <w:pPr>
+        <w:jc w:val="both"/>
+        <w:rPr/>
+      </w:pPr>
+      <w:r>
+        <w:rPr>
+          <w:rtl w:val="0"/>
+        </w:rPr>
+      </w:r>
+    </w:p>
+    <w:p>
+      <w:pPr>
+        <w:jc w:val="both"/>
         <w:rPr/>
       </w:pPr>
       <w:r>
@@ -509,16 +531,18 @@
     </w:p>
     <w:p>
       <w:pPr>
-        <w:rPr/>
-      </w:pPr>
-      <w:r>
-        <w:rPr>
-          <w:rtl w:val="0"/>
-        </w:rPr>
-      </w:r>
-    </w:p>
-    <w:p>
-      <w:pPr>
+        <w:jc w:val="both"/>
+        <w:rPr/>
+      </w:pPr>
+      <w:r>
+        <w:rPr>
+          <w:rtl w:val="0"/>
+        </w:rPr>
+      </w:r>
+    </w:p>
+    <w:p>
+      <w:pPr>
+        <w:jc w:val="both"/>
         <w:rPr/>
       </w:pPr>
       <w:r>
@@ -556,6 +580,7 @@
     </w:p>
     <w:p>
       <w:pPr>
+        <w:jc w:val="both"/>
         <w:rPr/>
       </w:pPr>
       <w:r>
@@ -564,12 +589,12 @@
           <wp:inline distB="114300" distT="114300" distL="114300" distR="114300">
             <wp:extent cx="3238500" cy="1219200"/>
             <wp:effectExtent b="0" l="0" r="0" t="0"/>
-            <wp:docPr id="5" name="image1.png"/>
+            <wp:docPr id="5" name="image6.png"/>
             <a:graphic>
               <a:graphicData uri="http://schemas.openxmlformats.org/drawingml/2006/picture">
                 <pic:pic>
                   <pic:nvPicPr>
-                    <pic:cNvPr id="0" name="image1.png"/>
+                    <pic:cNvPr id="0" name="image6.png"/>
                     <pic:cNvPicPr preferRelativeResize="0"/>
                   </pic:nvPicPr>
                   <pic:blipFill>
@@ -601,6 +626,7 @@
     </w:p>
     <w:p>
       <w:pPr>
+        <w:jc w:val="both"/>
         <w:rPr>
           <w:b w:val="1"/>
           <w:u w:val="single"/>
@@ -617,6 +643,7 @@
     </w:p>
     <w:p>
       <w:pPr>
+        <w:jc w:val="both"/>
         <w:rPr/>
       </w:pPr>
       <w:r>
@@ -654,16 +681,18 @@
     </w:p>
     <w:p>
       <w:pPr>
-        <w:rPr/>
-      </w:pPr>
-      <w:r>
-        <w:rPr>
-          <w:rtl w:val="0"/>
-        </w:rPr>
-      </w:r>
-    </w:p>
-    <w:p>
-      <w:pPr>
+        <w:jc w:val="both"/>
+        <w:rPr/>
+      </w:pPr>
+      <w:r>
+        <w:rPr>
+          <w:rtl w:val="0"/>
+        </w:rPr>
+      </w:r>
+    </w:p>
+    <w:p>
+      <w:pPr>
+        <w:jc w:val="both"/>
         <w:rPr/>
       </w:pPr>
       <w:r>
@@ -675,16 +704,18 @@
     </w:p>
     <w:p>
       <w:pPr>
-        <w:rPr/>
-      </w:pPr>
-      <w:r>
-        <w:rPr>
-          <w:rtl w:val="0"/>
-        </w:rPr>
-      </w:r>
-    </w:p>
-    <w:p>
-      <w:pPr>
+        <w:jc w:val="both"/>
+        <w:rPr/>
+      </w:pPr>
+      <w:r>
+        <w:rPr>
+          <w:rtl w:val="0"/>
+        </w:rPr>
+      </w:r>
+    </w:p>
+    <w:p>
+      <w:pPr>
+        <w:jc w:val="both"/>
         <w:rPr/>
       </w:pPr>
       <w:r>
@@ -696,16 +727,18 @@
     </w:p>
     <w:p>
       <w:pPr>
-        <w:rPr/>
-      </w:pPr>
-      <w:r>
-        <w:rPr>
-          <w:rtl w:val="0"/>
-        </w:rPr>
-      </w:r>
-    </w:p>
-    <w:p>
-      <w:pPr>
+        <w:jc w:val="both"/>
+        <w:rPr/>
+      </w:pPr>
+      <w:r>
+        <w:rPr>
+          <w:rtl w:val="0"/>
+        </w:rPr>
+      </w:r>
+    </w:p>
+    <w:p>
+      <w:pPr>
+        <w:jc w:val="both"/>
         <w:rPr/>
       </w:pPr>
       <w:r>
@@ -717,16 +750,18 @@
     </w:p>
     <w:p>
       <w:pPr>
-        <w:rPr/>
-      </w:pPr>
-      <w:r>
-        <w:rPr>
-          <w:rtl w:val="0"/>
-        </w:rPr>
-      </w:r>
-    </w:p>
-    <w:p>
-      <w:pPr>
+        <w:jc w:val="both"/>
+        <w:rPr/>
+      </w:pPr>
+      <w:r>
+        <w:rPr>
+          <w:rtl w:val="0"/>
+        </w:rPr>
+      </w:r>
+    </w:p>
+    <w:p>
+      <w:pPr>
+        <w:jc w:val="both"/>
         <w:rPr/>
       </w:pPr>
       <w:r>
@@ -751,6 +786,7 @@
     </w:p>
     <w:p>
       <w:pPr>
+        <w:jc w:val="both"/>
         <w:rPr/>
       </w:pPr>
       <w:r>
@@ -759,12 +795,12 @@
           <wp:inline distB="114300" distT="114300" distL="114300" distR="114300">
             <wp:extent cx="5200650" cy="4133850"/>
             <wp:effectExtent b="0" l="0" r="0" t="0"/>
-            <wp:docPr id="3" name="image6.png"/>
+            <wp:docPr id="3" name="image7.png"/>
             <a:graphic>
               <a:graphicData uri="http://schemas.openxmlformats.org/drawingml/2006/picture">
                 <pic:pic>
                   <pic:nvPicPr>
-                    <pic:cNvPr id="0" name="image6.png"/>
+                    <pic:cNvPr id="0" name="image7.png"/>
                     <pic:cNvPicPr preferRelativeResize="0"/>
                   </pic:nvPicPr>
                   <pic:blipFill>
@@ -796,16 +832,18 @@
     </w:p>
     <w:p>
       <w:pPr>
-        <w:rPr/>
-      </w:pPr>
-      <w:r>
-        <w:rPr>
-          <w:rtl w:val="0"/>
-        </w:rPr>
-      </w:r>
-    </w:p>
-    <w:p>
-      <w:pPr>
+        <w:jc w:val="both"/>
+        <w:rPr/>
+      </w:pPr>
+      <w:r>
+        <w:rPr>
+          <w:rtl w:val="0"/>
+        </w:rPr>
+      </w:r>
+    </w:p>
+    <w:p>
+      <w:pPr>
+        <w:jc w:val="both"/>
         <w:rPr/>
       </w:pPr>
       <w:r>
@@ -851,6 +889,7 @@
     </w:p>
     <w:p>
       <w:pPr>
+        <w:jc w:val="both"/>
         <w:rPr>
           <w:b w:val="1"/>
           <w:u w:val="single"/>
@@ -867,6 +906,7 @@
     </w:p>
     <w:p>
       <w:pPr>
+        <w:jc w:val="both"/>
         <w:rPr/>
       </w:pPr>
       <w:r>
@@ -891,16 +931,18 @@
     </w:p>
     <w:p>
       <w:pPr>
-        <w:rPr/>
-      </w:pPr>
-      <w:r>
-        <w:rPr>
-          <w:rtl w:val="0"/>
-        </w:rPr>
-      </w:r>
-    </w:p>
-    <w:p>
-      <w:pPr>
+        <w:jc w:val="both"/>
+        <w:rPr/>
+      </w:pPr>
+      <w:r>
+        <w:rPr>
+          <w:rtl w:val="0"/>
+        </w:rPr>
+      </w:r>
+    </w:p>
+    <w:p>
+      <w:pPr>
+        <w:jc w:val="both"/>
         <w:rPr/>
       </w:pPr>
       <w:r>
@@ -919,6 +961,7 @@
     </w:p>
     <w:p>
       <w:pPr>
+        <w:jc w:val="both"/>
         <w:rPr/>
       </w:pPr>
       <w:r>
@@ -937,6 +980,7 @@
     </w:p>
     <w:p>
       <w:pPr>
+        <w:jc w:val="both"/>
         <w:rPr/>
       </w:pPr>
       <w:r>
@@ -955,6 +999,7 @@
     </w:p>
     <w:p>
       <w:pPr>
+        <w:jc w:val="both"/>
         <w:rPr/>
       </w:pPr>
       <w:r>
@@ -973,6 +1018,7 @@
     </w:p>
     <w:p>
       <w:pPr>
+        <w:jc w:val="both"/>
         <w:rPr/>
       </w:pPr>
       <w:r>
@@ -996,6 +1042,7 @@
     </w:p>
     <w:p>
       <w:pPr>
+        <w:jc w:val="both"/>
         <w:rPr/>
       </w:pPr>
       <w:r>
@@ -1004,12 +1051,12 @@
           <wp:inline distB="114300" distT="114300" distL="114300" distR="114300">
             <wp:extent cx="3433763" cy="2743226"/>
             <wp:effectExtent b="0" l="0" r="0" t="0"/>
-            <wp:docPr id="7" name="image2.png"/>
+            <wp:docPr id="7" name="image4.png"/>
             <a:graphic>
               <a:graphicData uri="http://schemas.openxmlformats.org/drawingml/2006/picture">
                 <pic:pic>
                   <pic:nvPicPr>
-                    <pic:cNvPr id="0" name="image2.png"/>
+                    <pic:cNvPr id="0" name="image4.png"/>
                     <pic:cNvPicPr preferRelativeResize="0"/>
                   </pic:nvPicPr>
                   <pic:blipFill>

</xml_diff>